<commit_message>
Updates on Powerpoint and Brief
</commit_message>
<xml_diff>
--- a/Project Brief.docx
+++ b/Project Brief.docx
@@ -1,6 +1,6 @@
 
 <file path=word/document.xml><?xml version="1.0" encoding="utf-8"?>
-<w:document xmlns:wpc="http://schemas.microsoft.com/office/word/2010/wordprocessingCanvas" xmlns:mc="http://schemas.openxmlformats.org/markup-compatibility/2006" xmlns:o="urn:schemas-microsoft-com:office:office" xmlns:r="http://schemas.openxmlformats.org/officeDocument/2006/relationships" xmlns:m="http://schemas.openxmlformats.org/officeDocument/2006/math" xmlns:v="urn:schemas-microsoft-com:vml" xmlns:wp14="http://schemas.microsoft.com/office/word/2010/wordprocessingDrawing" xmlns:wp="http://schemas.openxmlformats.org/drawingml/2006/wordprocessingDrawing" xmlns:w10="urn:schemas-microsoft-com:office:word" xmlns:w="http://schemas.openxmlformats.org/wordprocessingml/2006/main" xmlns:w14="http://schemas.microsoft.com/office/word/2010/wordml" xmlns:w15="http://schemas.microsoft.com/office/word/2012/wordml" xmlns:wpg="http://schemas.microsoft.com/office/word/2010/wordprocessingGroup" xmlns:wpi="http://schemas.microsoft.com/office/word/2010/wordprocessingInk" xmlns:wne="http://schemas.microsoft.com/office/word/2006/wordml" xmlns:wps="http://schemas.microsoft.com/office/word/2010/wordprocessingShape" mc:Ignorable="w14 w15 wp14">
+<w:document xmlns:wpc="http://schemas.microsoft.com/office/word/2010/wordprocessingCanvas" xmlns:cx="http://schemas.microsoft.com/office/drawing/2014/chartex" xmlns:mc="http://schemas.openxmlformats.org/markup-compatibility/2006" xmlns:o="urn:schemas-microsoft-com:office:office" xmlns:r="http://schemas.openxmlformats.org/officeDocument/2006/relationships" xmlns:m="http://schemas.openxmlformats.org/officeDocument/2006/math" xmlns:v="urn:schemas-microsoft-com:vml" xmlns:wp14="http://schemas.microsoft.com/office/word/2010/wordprocessingDrawing" xmlns:wp="http://schemas.openxmlformats.org/drawingml/2006/wordprocessingDrawing" xmlns:w10="urn:schemas-microsoft-com:office:word" xmlns:w="http://schemas.openxmlformats.org/wordprocessingml/2006/main" xmlns:w14="http://schemas.microsoft.com/office/word/2010/wordml" xmlns:w15="http://schemas.microsoft.com/office/word/2012/wordml" xmlns:w16se="http://schemas.microsoft.com/office/word/2015/wordml/symex" xmlns:wpg="http://schemas.microsoft.com/office/word/2010/wordprocessingGroup" xmlns:wpi="http://schemas.microsoft.com/office/word/2010/wordprocessingInk" xmlns:wne="http://schemas.microsoft.com/office/word/2006/wordml" xmlns:wps="http://schemas.microsoft.com/office/word/2010/wordprocessingShape" mc:Ignorable="w14 w15 w16se wp14">
   <w:body>
     <w:p>
       <w:pPr>
@@ -249,8 +249,13 @@
           </w:tcPr>
           <w:p>
             <w:r>
-              <w:t>Player character movement</w:t>
-            </w:r>
+              <w:t>The Player’s ability to</w:t>
+            </w:r>
+            <w:r>
+              <w:t xml:space="preserve"> control the main character.</w:t>
+            </w:r>
+            <w:bookmarkStart w:id="0" w:name="_GoBack"/>
+            <w:bookmarkEnd w:id="0"/>
           </w:p>
         </w:tc>
       </w:tr>
@@ -272,7 +277,7 @@
           </w:tcPr>
           <w:p>
             <w:r>
-              <w:t>The player can move everything in the level directly, apart from the player character</w:t>
+              <w:t>With ability to control the level.</w:t>
             </w:r>
           </w:p>
         </w:tc>
@@ -295,15 +300,7 @@
           </w:tcPr>
           <w:p>
             <w:r>
-              <w:t xml:space="preserve">Sympathy-This should be felt through </w:t>
-            </w:r>
-            <w:proofErr w:type="spellStart"/>
-            <w:r>
-              <w:t>ludonarrative</w:t>
-            </w:r>
-            <w:proofErr w:type="spellEnd"/>
-            <w:r>
-              <w:t xml:space="preserve"> (with the player trying to help the adorable creature traverse through the level).</w:t>
+              <w:t>Sympathy-This should be felt through ludonarrative (with the player trying to help the adorable creature traverse through the level).</w:t>
             </w:r>
           </w:p>
           <w:p>
@@ -318,8 +315,6 @@
             <w:r>
               <w:t>n successfully completing a level.</w:t>
             </w:r>
-            <w:bookmarkStart w:id="0" w:name="_GoBack"/>
-            <w:bookmarkEnd w:id="0"/>
             <w:r>
               <w:t xml:space="preserve"> </w:t>
             </w:r>
@@ -410,7 +405,7 @@
 </file>
 
 <file path=word/numbering.xml><?xml version="1.0" encoding="utf-8"?>
-<w:numbering xmlns:wpc="http://schemas.microsoft.com/office/word/2010/wordprocessingCanvas" xmlns:mc="http://schemas.openxmlformats.org/markup-compatibility/2006" xmlns:o="urn:schemas-microsoft-com:office:office" xmlns:r="http://schemas.openxmlformats.org/officeDocument/2006/relationships" xmlns:m="http://schemas.openxmlformats.org/officeDocument/2006/math" xmlns:v="urn:schemas-microsoft-com:vml" xmlns:wp14="http://schemas.microsoft.com/office/word/2010/wordprocessingDrawing" xmlns:wp="http://schemas.openxmlformats.org/drawingml/2006/wordprocessingDrawing" xmlns:w10="urn:schemas-microsoft-com:office:word" xmlns:w="http://schemas.openxmlformats.org/wordprocessingml/2006/main" xmlns:w14="http://schemas.microsoft.com/office/word/2010/wordml" xmlns:w15="http://schemas.microsoft.com/office/word/2012/wordml" xmlns:wpg="http://schemas.microsoft.com/office/word/2010/wordprocessingGroup" xmlns:wpi="http://schemas.microsoft.com/office/word/2010/wordprocessingInk" xmlns:wne="http://schemas.microsoft.com/office/word/2006/wordml" xmlns:wps="http://schemas.microsoft.com/office/word/2010/wordprocessingShape" mc:Ignorable="w14 w15 wp14">
+<w:numbering xmlns:wpc="http://schemas.microsoft.com/office/word/2010/wordprocessingCanvas" xmlns:cx="http://schemas.microsoft.com/office/drawing/2014/chartex" xmlns:mc="http://schemas.openxmlformats.org/markup-compatibility/2006" xmlns:o="urn:schemas-microsoft-com:office:office" xmlns:r="http://schemas.openxmlformats.org/officeDocument/2006/relationships" xmlns:m="http://schemas.openxmlformats.org/officeDocument/2006/math" xmlns:v="urn:schemas-microsoft-com:vml" xmlns:wp14="http://schemas.microsoft.com/office/word/2010/wordprocessingDrawing" xmlns:wp="http://schemas.openxmlformats.org/drawingml/2006/wordprocessingDrawing" xmlns:w10="urn:schemas-microsoft-com:office:word" xmlns:w="http://schemas.openxmlformats.org/wordprocessingml/2006/main" xmlns:w14="http://schemas.microsoft.com/office/word/2010/wordml" xmlns:w15="http://schemas.microsoft.com/office/word/2012/wordml" xmlns:w16se="http://schemas.microsoft.com/office/word/2015/wordml/symex" xmlns:wpg="http://schemas.microsoft.com/office/word/2010/wordprocessingGroup" xmlns:wpi="http://schemas.microsoft.com/office/word/2010/wordprocessingInk" xmlns:wne="http://schemas.microsoft.com/office/word/2006/wordml" xmlns:wps="http://schemas.microsoft.com/office/word/2010/wordprocessingShape" mc:Ignorable="w14 w15 w16se wp14">
   <w:abstractNum w:abstractNumId="0" w15:restartNumberingAfterBreak="0">
     <w:nsid w:val="7C3147A0"/>
     <w:multiLevelType w:val="hybridMultilevel"/>
@@ -701,7 +696,7 @@
 </file>
 
 <file path=word/styles.xml><?xml version="1.0" encoding="utf-8"?>
-<w:styles xmlns:mc="http://schemas.openxmlformats.org/markup-compatibility/2006" xmlns:r="http://schemas.openxmlformats.org/officeDocument/2006/relationships" xmlns:w="http://schemas.openxmlformats.org/wordprocessingml/2006/main" xmlns:w14="http://schemas.microsoft.com/office/word/2010/wordml" xmlns:w15="http://schemas.microsoft.com/office/word/2012/wordml" mc:Ignorable="w14 w15">
+<w:styles xmlns:mc="http://schemas.openxmlformats.org/markup-compatibility/2006" xmlns:r="http://schemas.openxmlformats.org/officeDocument/2006/relationships" xmlns:w="http://schemas.openxmlformats.org/wordprocessingml/2006/main" xmlns:w14="http://schemas.microsoft.com/office/word/2010/wordml" xmlns:w15="http://schemas.microsoft.com/office/word/2012/wordml" xmlns:w16se="http://schemas.microsoft.com/office/word/2015/wordml/symex" mc:Ignorable="w14 w15 w16se">
   <w:docDefaults>
     <w:rPrDefault>
       <w:rPr>

</xml_diff>